<commit_message>
Minor improvement to wording in p3q2
</commit_message>
<xml_diff>
--- a/content/units/07embedding/embedding_worksheet.docx
+++ b/content/units/07embedding/embedding_worksheet.docx
@@ -527,10 +527,7 @@
       </w:r>
       <w:proofErr w:type="gramEnd"/>
       <w:r>
-        <w:t xml:space="preserve">user 2, movie 1) = </w:t>
-      </w:r>
-      <w:r>
-        <w:t>___</w:t>
+        <w:t>user 2, movie 1) = ___</w:t>
       </w:r>
     </w:p>
     <w:p>
@@ -540,10 +537,7 @@
       </w:r>
       <w:proofErr w:type="gramEnd"/>
       <w:r>
-        <w:t xml:space="preserve">user 1, movie 2) = </w:t>
-      </w:r>
-      <w:r>
-        <w:t>___</w:t>
+        <w:t>user 1, movie 2) = ___</w:t>
       </w:r>
     </w:p>
     <w:p>
@@ -553,10 +547,7 @@
       </w:r>
       <w:proofErr w:type="gramEnd"/>
       <w:r>
-        <w:t xml:space="preserve">user 4, movie 3) = </w:t>
-      </w:r>
-      <w:r>
-        <w:t>___</w:t>
+        <w:t>user 4, movie 3) = ___</w:t>
       </w:r>
     </w:p>
     <w:p>
@@ -930,7 +921,19 @@
       </w:r>
       <w:proofErr w:type="gramEnd"/>
       <w:r>
-        <w:t>u1, m1) with respect to that element? Can you write that as a vector? Can you express that vector symbolically using u1 and m1?</w:t>
+        <w:t xml:space="preserve">u1, m1) with respect to that element? </w:t>
+      </w:r>
+      <w:r>
+        <w:t xml:space="preserve">Now put those gradients together </w:t>
+      </w:r>
+      <w:r>
+        <w:t>as a vector</w:t>
+      </w:r>
+      <w:r>
+        <w:t>.</w:t>
+      </w:r>
+      <w:r>
+        <w:t xml:space="preserve"> Can you express that vector symbolically using u1 and m1?</w:t>
       </w:r>
       <w:r>
         <w:br/>
@@ -1529,6 +1532,7 @@
   <w:style w:type="character" w:default="1" w:styleId="DefaultParagraphFont">
     <w:name w:val="Default Paragraph Font"/>
     <w:uiPriority w:val="1"/>
+    <w:semiHidden/>
     <w:unhideWhenUsed/>
   </w:style>
   <w:style w:type="table" w:default="1" w:styleId="TableNormal">

</xml_diff>

<commit_message>
Update the embedding worksheet with a simple learn-by-gradient-descent activity
</commit_message>
<xml_diff>
--- a/content/units/07embedding/embedding_worksheet.docx
+++ b/content/units/07embedding/embedding_worksheet.docx
@@ -1,6 +1,6 @@
 
 <file path=word/document.xml><?xml version="1.0" encoding="utf-8"?>
-<w:document xmlns:wpc="http://schemas.microsoft.com/office/word/2010/wordprocessingCanvas" xmlns:cx="http://schemas.microsoft.com/office/drawing/2014/chartex" xmlns:cx1="http://schemas.microsoft.com/office/drawing/2015/9/8/chartex" xmlns:cx2="http://schemas.microsoft.com/office/drawing/2015/10/21/chartex" xmlns:cx3="http://schemas.microsoft.com/office/drawing/2016/5/9/chartex" xmlns:cx4="http://schemas.microsoft.com/office/drawing/2016/5/10/chartex" xmlns:cx5="http://schemas.microsoft.com/office/drawing/2016/5/11/chartex" xmlns:cx6="http://schemas.microsoft.com/office/drawing/2016/5/12/chartex" xmlns:cx7="http://schemas.microsoft.com/office/drawing/2016/5/13/chartex" xmlns:cx8="http://schemas.microsoft.com/office/drawing/2016/5/14/chartex" xmlns:mc="http://schemas.openxmlformats.org/markup-compatibility/2006" xmlns:aink="http://schemas.microsoft.com/office/drawing/2016/ink" xmlns:am3d="http://schemas.microsoft.com/office/drawing/2017/model3d" xmlns:o="urn:schemas-microsoft-com:office:office" xmlns:r="http://schemas.openxmlformats.org/officeDocument/2006/relationships" xmlns:m="http://schemas.openxmlformats.org/officeDocument/2006/math" xmlns:v="urn:schemas-microsoft-com:vml" xmlns:wp14="http://schemas.microsoft.com/office/word/2010/wordprocessingDrawing" xmlns:wp="http://schemas.openxmlformats.org/drawingml/2006/wordprocessingDrawing" xmlns:w10="urn:schemas-microsoft-com:office:word" xmlns:w="http://schemas.openxmlformats.org/wordprocessingml/2006/main" xmlns:w14="http://schemas.microsoft.com/office/word/2010/wordml" xmlns:w15="http://schemas.microsoft.com/office/word/2012/wordml" xmlns:w16cex="http://schemas.microsoft.com/office/word/2018/wordml/cex" xmlns:w16cid="http://schemas.microsoft.com/office/word/2016/wordml/cid" xmlns:w16="http://schemas.microsoft.com/office/word/2018/wordml" xmlns:w16sdtdh="http://schemas.microsoft.com/office/word/2020/wordml/sdtdatahash" xmlns:w16se="http://schemas.microsoft.com/office/word/2015/wordml/symex" xmlns:wpg="http://schemas.microsoft.com/office/word/2010/wordprocessingGroup" xmlns:wpi="http://schemas.microsoft.com/office/word/2010/wordprocessingInk" xmlns:wne="http://schemas.microsoft.com/office/word/2006/wordml" xmlns:wps="http://schemas.microsoft.com/office/word/2010/wordprocessingShape" mc:Ignorable="w14 w15 w16se w16cid w16 w16cex w16sdtdh wp14">
+<w:document xmlns:wpc="http://schemas.microsoft.com/office/word/2010/wordprocessingCanvas" xmlns:cx="http://schemas.microsoft.com/office/drawing/2014/chartex" xmlns:cx1="http://schemas.microsoft.com/office/drawing/2015/9/8/chartex" xmlns:cx2="http://schemas.microsoft.com/office/drawing/2015/10/21/chartex" xmlns:cx3="http://schemas.microsoft.com/office/drawing/2016/5/9/chartex" xmlns:cx4="http://schemas.microsoft.com/office/drawing/2016/5/10/chartex" xmlns:cx5="http://schemas.microsoft.com/office/drawing/2016/5/11/chartex" xmlns:cx6="http://schemas.microsoft.com/office/drawing/2016/5/12/chartex" xmlns:cx7="http://schemas.microsoft.com/office/drawing/2016/5/13/chartex" xmlns:cx8="http://schemas.microsoft.com/office/drawing/2016/5/14/chartex" xmlns:mc="http://schemas.openxmlformats.org/markup-compatibility/2006" xmlns:aink="http://schemas.microsoft.com/office/drawing/2016/ink" xmlns:am3d="http://schemas.microsoft.com/office/drawing/2017/model3d" xmlns:o="urn:schemas-microsoft-com:office:office" xmlns:oel="http://schemas.microsoft.com/office/2019/extlst" xmlns:r="http://schemas.openxmlformats.org/officeDocument/2006/relationships" xmlns:m="http://schemas.openxmlformats.org/officeDocument/2006/math" xmlns:v="urn:schemas-microsoft-com:vml" xmlns:wp14="http://schemas.microsoft.com/office/word/2010/wordprocessingDrawing" xmlns:wp="http://schemas.openxmlformats.org/drawingml/2006/wordprocessingDrawing" xmlns:w10="urn:schemas-microsoft-com:office:word" xmlns:w="http://schemas.openxmlformats.org/wordprocessingml/2006/main" xmlns:w14="http://schemas.microsoft.com/office/word/2010/wordml" xmlns:w15="http://schemas.microsoft.com/office/word/2012/wordml" xmlns:w16cex="http://schemas.microsoft.com/office/word/2018/wordml/cex" xmlns:w16cid="http://schemas.microsoft.com/office/word/2016/wordml/cid" xmlns:w16="http://schemas.microsoft.com/office/word/2018/wordml" xmlns:w16sdtdh="http://schemas.microsoft.com/office/word/2020/wordml/sdtdatahash" xmlns:w16se="http://schemas.microsoft.com/office/word/2015/wordml/symex" xmlns:wpg="http://schemas.microsoft.com/office/word/2010/wordprocessingGroup" xmlns:wpi="http://schemas.microsoft.com/office/word/2010/wordprocessingInk" xmlns:wne="http://schemas.microsoft.com/office/word/2006/wordml" xmlns:wps="http://schemas.microsoft.com/office/word/2010/wordprocessingShape" mc:Ignorable="w14 w15 w16se w16cid w16 w16cex w16sdtdh wp14">
   <w:body>
     <w:p>
       <w:pPr>
@@ -566,7 +566,7 @@
         <w:t xml:space="preserve"> (where u1 means User 1, etc.)</w:t>
       </w:r>
       <w:r>
-        <w:t>:</w:t>
+        <w:t xml:space="preserve">. </w:t>
       </w:r>
     </w:p>
     <w:p/>
@@ -589,7 +589,13 @@
         <w:t xml:space="preserve">, </w:t>
       </w:r>
       <w:r>
-        <w:t>Dot(u1, m3) = 1.0</w:t>
+        <w:t xml:space="preserve">Dot(u1, m3) = </w:t>
+      </w:r>
+      <w:r>
+        <w:t>-</w:t>
+      </w:r>
+      <w:r>
+        <w:t>1.0</w:t>
       </w:r>
     </w:p>
     <w:p>
@@ -605,7 +611,13 @@
         <w:t xml:space="preserve">, </w:t>
       </w:r>
       <w:r>
-        <w:t>Dot(u2, m2) = 1.0</w:t>
+        <w:t xml:space="preserve">Dot(u2, m2) = </w:t>
+      </w:r>
+      <w:r>
+        <w:t>-</w:t>
+      </w:r>
+      <w:r>
+        <w:t>1.0</w:t>
       </w:r>
       <w:r>
         <w:t xml:space="preserve">, </w:t>
@@ -759,21 +771,33 @@
             <w:tcW w:w="531" w:type="dxa"/>
             <w:noWrap/>
           </w:tcPr>
-          <w:p/>
-        </w:tc>
-        <w:tc>
-          <w:tcPr>
-            <w:tcW w:w="531" w:type="dxa"/>
-            <w:noWrap/>
-          </w:tcPr>
-          <w:p/>
+          <w:p>
+            <w:r>
+              <w:t>1</w:t>
+            </w:r>
+          </w:p>
+        </w:tc>
+        <w:tc>
+          <w:tcPr>
+            <w:tcW w:w="531" w:type="dxa"/>
+            <w:noWrap/>
+          </w:tcPr>
+          <w:p>
+            <w:r>
+              <w:t>0</w:t>
+            </w:r>
+          </w:p>
         </w:tc>
         <w:tc>
           <w:tcPr>
             <w:tcW w:w="458" w:type="dxa"/>
             <w:noWrap/>
           </w:tcPr>
-          <w:p/>
+          <w:p>
+            <w:r>
+              <w:t>0</w:t>
+            </w:r>
+          </w:p>
         </w:tc>
       </w:tr>
       <w:tr>
@@ -797,21 +821,33 @@
             <w:tcW w:w="531" w:type="dxa"/>
             <w:noWrap/>
           </w:tcPr>
-          <w:p/>
-        </w:tc>
-        <w:tc>
-          <w:tcPr>
-            <w:tcW w:w="531" w:type="dxa"/>
-            <w:noWrap/>
-          </w:tcPr>
-          <w:p/>
+          <w:p>
+            <w:r>
+              <w:t>0</w:t>
+            </w:r>
+          </w:p>
+        </w:tc>
+        <w:tc>
+          <w:tcPr>
+            <w:tcW w:w="531" w:type="dxa"/>
+            <w:noWrap/>
+          </w:tcPr>
+          <w:p>
+            <w:r>
+              <w:t>1</w:t>
+            </w:r>
+          </w:p>
         </w:tc>
         <w:tc>
           <w:tcPr>
             <w:tcW w:w="458" w:type="dxa"/>
             <w:noWrap/>
           </w:tcPr>
-          <w:p/>
+          <w:p>
+            <w:r>
+              <w:t>0</w:t>
+            </w:r>
+          </w:p>
         </w:tc>
       </w:tr>
       <w:tr>
@@ -835,21 +871,33 @@
             <w:tcW w:w="531" w:type="dxa"/>
             <w:noWrap/>
           </w:tcPr>
-          <w:p/>
-        </w:tc>
-        <w:tc>
-          <w:tcPr>
-            <w:tcW w:w="531" w:type="dxa"/>
-            <w:noWrap/>
-          </w:tcPr>
-          <w:p/>
+          <w:p>
+            <w:r>
+              <w:t>0</w:t>
+            </w:r>
+          </w:p>
+        </w:tc>
+        <w:tc>
+          <w:tcPr>
+            <w:tcW w:w="531" w:type="dxa"/>
+            <w:noWrap/>
+          </w:tcPr>
+          <w:p>
+            <w:r>
+              <w:t>0</w:t>
+            </w:r>
+          </w:p>
         </w:tc>
         <w:tc>
           <w:tcPr>
             <w:tcW w:w="458" w:type="dxa"/>
             <w:noWrap/>
           </w:tcPr>
-          <w:p/>
+          <w:p>
+            <w:r>
+              <w:t>1</w:t>
+            </w:r>
+          </w:p>
         </w:tc>
       </w:tr>
     </w:tbl>
@@ -874,34 +922,216 @@
     </w:p>
     <w:p>
       <w:r>
-        <w:t>For the u1 and m1 vectors you constructed above:</w:t>
+        <w:t xml:space="preserve">The previous section had a trivial solution because the movies were completely independent. Now we limit the dimensionality. </w:t>
+      </w:r>
+      <w:proofErr w:type="gramStart"/>
+      <w:r>
+        <w:t>So</w:t>
+      </w:r>
+      <w:proofErr w:type="gramEnd"/>
+      <w:r>
+        <w:t xml:space="preserve"> you </w:t>
+      </w:r>
+      <w:r>
+        <w:rPr>
+          <w:i/>
+          <w:iCs/>
+        </w:rPr>
+        <w:t>won’t</w:t>
+      </w:r>
+      <w:r>
+        <w:t xml:space="preserve"> be able to find a perfect solution.</w:t>
+      </w:r>
+      <w:r>
+        <w:t xml:space="preserve"> But we can see how we can learn embeddings with gradient descent.</w:t>
       </w:r>
     </w:p>
     <w:p/>
+    <w:p>
+      <w:pPr>
+        <w:sectPr>
+          <w:type w:val="continuous"/>
+          <w:pgSz w:w="12240" w:h="15840"/>
+          <w:pgMar w:top="1440" w:right="1440" w:bottom="1440" w:left="1440" w:header="720" w:footer="720" w:gutter="0"/>
+          <w:cols w:space="720"/>
+          <w:docGrid w:linePitch="360"/>
+        </w:sectPr>
+      </w:pPr>
+    </w:p>
+    <w:p>
+      <w:r>
+        <w:t>Users</w:t>
+      </w:r>
+    </w:p>
+    <w:tbl>
+      <w:tblPr>
+        <w:tblStyle w:val="TableGrid"/>
+        <w:tblW w:w="0" w:type="auto"/>
+        <w:tblLook w:val="04A0" w:firstRow="1" w:lastRow="0" w:firstColumn="1" w:lastColumn="0" w:noHBand="0" w:noVBand="1"/>
+      </w:tblPr>
+      <w:tblGrid>
+        <w:gridCol w:w="1300"/>
+        <w:gridCol w:w="531"/>
+      </w:tblGrid>
+      <w:tr>
+        <w:trPr>
+          <w:trHeight w:val="320"/>
+        </w:trPr>
+        <w:tc>
+          <w:tcPr>
+            <w:tcW w:w="1300" w:type="dxa"/>
+            <w:noWrap/>
+            <w:hideMark/>
+          </w:tcPr>
+          <w:p>
+            <w:r>
+              <w:t>User 1</w:t>
+            </w:r>
+          </w:p>
+        </w:tc>
+        <w:tc>
+          <w:tcPr>
+            <w:tcW w:w="531" w:type="dxa"/>
+            <w:noWrap/>
+          </w:tcPr>
+          <w:p/>
+        </w:tc>
+      </w:tr>
+      <w:tr>
+        <w:trPr>
+          <w:trHeight w:val="320"/>
+        </w:trPr>
+        <w:tc>
+          <w:tcPr>
+            <w:tcW w:w="1300" w:type="dxa"/>
+            <w:noWrap/>
+            <w:hideMark/>
+          </w:tcPr>
+          <w:p>
+            <w:r>
+              <w:t>User 2</w:t>
+            </w:r>
+          </w:p>
+        </w:tc>
+        <w:tc>
+          <w:tcPr>
+            <w:tcW w:w="531" w:type="dxa"/>
+            <w:noWrap/>
+          </w:tcPr>
+          <w:p/>
+        </w:tc>
+      </w:tr>
+    </w:tbl>
+    <w:p/>
+    <w:p>
+      <w:r>
+        <w:t>Movies</w:t>
+      </w:r>
+    </w:p>
+    <w:tbl>
+      <w:tblPr>
+        <w:tblStyle w:val="TableGrid"/>
+        <w:tblW w:w="0" w:type="auto"/>
+        <w:tblLook w:val="04A0" w:firstRow="1" w:lastRow="0" w:firstColumn="1" w:lastColumn="0" w:noHBand="0" w:noVBand="1"/>
+      </w:tblPr>
+      <w:tblGrid>
+        <w:gridCol w:w="1300"/>
+        <w:gridCol w:w="531"/>
+      </w:tblGrid>
+      <w:tr>
+        <w:trPr>
+          <w:trHeight w:val="320"/>
+        </w:trPr>
+        <w:tc>
+          <w:tcPr>
+            <w:tcW w:w="1300" w:type="dxa"/>
+            <w:noWrap/>
+            <w:hideMark/>
+          </w:tcPr>
+          <w:p>
+            <w:r>
+              <w:t>Movie 1</w:t>
+            </w:r>
+          </w:p>
+        </w:tc>
+        <w:tc>
+          <w:tcPr>
+            <w:tcW w:w="531" w:type="dxa"/>
+            <w:noWrap/>
+          </w:tcPr>
+          <w:p/>
+        </w:tc>
+      </w:tr>
+      <w:tr>
+        <w:trPr>
+          <w:trHeight w:val="320"/>
+        </w:trPr>
+        <w:tc>
+          <w:tcPr>
+            <w:tcW w:w="1300" w:type="dxa"/>
+            <w:noWrap/>
+            <w:hideMark/>
+          </w:tcPr>
+          <w:p>
+            <w:r>
+              <w:t>Movie 2</w:t>
+            </w:r>
+          </w:p>
+        </w:tc>
+        <w:tc>
+          <w:tcPr>
+            <w:tcW w:w="531" w:type="dxa"/>
+            <w:noWrap/>
+          </w:tcPr>
+          <w:p/>
+        </w:tc>
+      </w:tr>
+      <w:tr>
+        <w:trPr>
+          <w:trHeight w:val="320"/>
+        </w:trPr>
+        <w:tc>
+          <w:tcPr>
+            <w:tcW w:w="1300" w:type="dxa"/>
+            <w:noWrap/>
+            <w:hideMark/>
+          </w:tcPr>
+          <w:p>
+            <w:r>
+              <w:t>Movie 3</w:t>
+            </w:r>
+          </w:p>
+        </w:tc>
+        <w:tc>
+          <w:tcPr>
+            <w:tcW w:w="531" w:type="dxa"/>
+            <w:noWrap/>
+          </w:tcPr>
+          <w:p/>
+        </w:tc>
+      </w:tr>
+    </w:tbl>
+    <w:p>
+      <w:pPr>
+        <w:sectPr>
+          <w:type w:val="continuous"/>
+          <w:pgSz w:w="12240" w:h="15840"/>
+          <w:pgMar w:top="1440" w:right="1440" w:bottom="1440" w:left="1440" w:header="720" w:footer="720" w:gutter="0"/>
+          <w:cols w:num="2" w:space="720"/>
+          <w:docGrid w:linePitch="360"/>
+        </w:sectPr>
+      </w:pPr>
+    </w:p>
     <w:p>
       <w:pPr>
         <w:pStyle w:val="ListParagraph"/>
         <w:numPr>
           <w:ilvl w:val="0"/>
-          <w:numId w:val="1"/>
+          <w:numId w:val="2"/>
         </w:numPr>
       </w:pPr>
       <w:r>
-        <w:t xml:space="preserve">Is there an element of u1 that has zero effect on </w:t>
-      </w:r>
-      <w:proofErr w:type="gramStart"/>
-      <w:r>
-        <w:t>dot(</w:t>
-      </w:r>
-      <w:proofErr w:type="gramEnd"/>
-      <w:r>
-        <w:t>u1, m1)? How could you tell?</w:t>
-      </w:r>
-      <w:r>
-        <w:br/>
-      </w:r>
-      <w:r>
-        <w:br/>
+        <w:t>Pencil in 1.0 and -1.0 for the two users and all zeros for the movies. We’ll try to learn the movie embeddings by gradient descent. (In a real situation we’d initialize both matrices randomly, but this will keep it simple enough to do by hand.)</w:t>
       </w:r>
     </w:p>
     <w:p>
@@ -909,11 +1139,12 @@
         <w:pStyle w:val="ListParagraph"/>
         <w:numPr>
           <w:ilvl w:val="0"/>
-          <w:numId w:val="1"/>
+          <w:numId w:val="2"/>
         </w:numPr>
       </w:pPr>
       <w:r>
-        <w:t xml:space="preserve">For each element of u1, what is the gradient of </w:t>
+        <w:lastRenderedPageBreak/>
+        <w:t xml:space="preserve">Compute </w:t>
       </w:r>
       <w:proofErr w:type="gramStart"/>
       <w:r>
@@ -921,25 +1152,17 @@
       </w:r>
       <w:proofErr w:type="gramEnd"/>
       <w:r>
-        <w:t xml:space="preserve">u1, m1) with respect to that element? </w:t>
-      </w:r>
-      <w:r>
-        <w:t xml:space="preserve">Now put those gradients together </w:t>
-      </w:r>
-      <w:r>
-        <w:t>as a vector</w:t>
-      </w:r>
-      <w:r>
-        <w:t>.</w:t>
-      </w:r>
-      <w:r>
-        <w:t xml:space="preserve"> Can you express that vector symbolically using u1 and m1?</w:t>
-      </w:r>
-      <w:r>
-        <w:br/>
-      </w:r>
-      <w:r>
-        <w:br/>
+        <w:t xml:space="preserve">u1, m1). Compute the MSE loss on this “minibatch” by squaring its difference from the </w:t>
+      </w:r>
+      <w:r>
+        <w:rPr>
+          <w:i/>
+          <w:iCs/>
+        </w:rPr>
+        <w:t>desired</w:t>
+      </w:r>
+      <w:r>
+        <w:t xml:space="preserve"> value (1.0) given above. </w:t>
       </w:r>
     </w:p>
     <w:p>
@@ -947,13 +1170,57 @@
         <w:pStyle w:val="ListParagraph"/>
         <w:numPr>
           <w:ilvl w:val="0"/>
-          <w:numId w:val="1"/>
+          <w:numId w:val="2"/>
         </w:numPr>
       </w:pPr>
       <w:r>
-        <w:t>Repeat the previous question for m1.</w:t>
-      </w:r>
-    </w:p>
+        <w:t xml:space="preserve">Compute the </w:t>
+      </w:r>
+      <w:r>
+        <w:rPr>
+          <w:i/>
+          <w:iCs/>
+        </w:rPr>
+        <w:t>gradient</w:t>
+      </w:r>
+      <w:r>
+        <w:t xml:space="preserve"> of the loss with respect to the movie-1 embedding.</w:t>
+      </w:r>
+    </w:p>
+    <w:p>
+      <w:pPr>
+        <w:pStyle w:val="ListParagraph"/>
+        <w:numPr>
+          <w:ilvl w:val="0"/>
+          <w:numId w:val="2"/>
+        </w:numPr>
+      </w:pPr>
+      <w:r>
+        <w:t xml:space="preserve">Use the gradient to determine what adjustment to </w:t>
+      </w:r>
+      <w:r>
+        <w:t xml:space="preserve">the movie-1 embedding </w:t>
+      </w:r>
+      <w:r>
+        <w:t xml:space="preserve">will </w:t>
+      </w:r>
+      <w:r>
+        <w:t>reduce the loss.</w:t>
+      </w:r>
+    </w:p>
+    <w:p>
+      <w:pPr>
+        <w:pStyle w:val="ListParagraph"/>
+        <w:numPr>
+          <w:ilvl w:val="0"/>
+          <w:numId w:val="2"/>
+        </w:numPr>
+      </w:pPr>
+      <w:r>
+        <w:t xml:space="preserve">Compute the loss again using the updated embedding. Make sure it went down. </w:t>
+      </w:r>
+    </w:p>
+    <w:p/>
     <w:sectPr>
       <w:type w:val="continuous"/>
       <w:pgSz w:w="12240" w:h="15840"/>
@@ -966,7 +1233,7 @@
 </file>
 
 <file path=word/endnotes.xml><?xml version="1.0" encoding="utf-8"?>
-<w:endnotes xmlns:wpc="http://schemas.microsoft.com/office/word/2010/wordprocessingCanvas" xmlns:cx="http://schemas.microsoft.com/office/drawing/2014/chartex" xmlns:cx1="http://schemas.microsoft.com/office/drawing/2015/9/8/chartex" xmlns:cx2="http://schemas.microsoft.com/office/drawing/2015/10/21/chartex" xmlns:cx3="http://schemas.microsoft.com/office/drawing/2016/5/9/chartex" xmlns:cx4="http://schemas.microsoft.com/office/drawing/2016/5/10/chartex" xmlns:cx5="http://schemas.microsoft.com/office/drawing/2016/5/11/chartex" xmlns:cx6="http://schemas.microsoft.com/office/drawing/2016/5/12/chartex" xmlns:cx7="http://schemas.microsoft.com/office/drawing/2016/5/13/chartex" xmlns:cx8="http://schemas.microsoft.com/office/drawing/2016/5/14/chartex" xmlns:mc="http://schemas.openxmlformats.org/markup-compatibility/2006" xmlns:aink="http://schemas.microsoft.com/office/drawing/2016/ink" xmlns:am3d="http://schemas.microsoft.com/office/drawing/2017/model3d" xmlns:o="urn:schemas-microsoft-com:office:office" xmlns:r="http://schemas.openxmlformats.org/officeDocument/2006/relationships" xmlns:m="http://schemas.openxmlformats.org/officeDocument/2006/math" xmlns:v="urn:schemas-microsoft-com:vml" xmlns:wp14="http://schemas.microsoft.com/office/word/2010/wordprocessingDrawing" xmlns:wp="http://schemas.openxmlformats.org/drawingml/2006/wordprocessingDrawing" xmlns:w10="urn:schemas-microsoft-com:office:word" xmlns:w="http://schemas.openxmlformats.org/wordprocessingml/2006/main" xmlns:w14="http://schemas.microsoft.com/office/word/2010/wordml" xmlns:w15="http://schemas.microsoft.com/office/word/2012/wordml" xmlns:w16cex="http://schemas.microsoft.com/office/word/2018/wordml/cex" xmlns:w16cid="http://schemas.microsoft.com/office/word/2016/wordml/cid" xmlns:w16="http://schemas.microsoft.com/office/word/2018/wordml" xmlns:w16sdtdh="http://schemas.microsoft.com/office/word/2020/wordml/sdtdatahash" xmlns:w16se="http://schemas.microsoft.com/office/word/2015/wordml/symex" xmlns:wpg="http://schemas.microsoft.com/office/word/2010/wordprocessingGroup" xmlns:wpi="http://schemas.microsoft.com/office/word/2010/wordprocessingInk" xmlns:wne="http://schemas.microsoft.com/office/word/2006/wordml" xmlns:wps="http://schemas.microsoft.com/office/word/2010/wordprocessingShape" mc:Ignorable="w14 w15 w16se w16cid w16 w16cex w16sdtdh wp14">
+<w:endnotes xmlns:wpc="http://schemas.microsoft.com/office/word/2010/wordprocessingCanvas" xmlns:cx="http://schemas.microsoft.com/office/drawing/2014/chartex" xmlns:cx1="http://schemas.microsoft.com/office/drawing/2015/9/8/chartex" xmlns:cx2="http://schemas.microsoft.com/office/drawing/2015/10/21/chartex" xmlns:cx3="http://schemas.microsoft.com/office/drawing/2016/5/9/chartex" xmlns:cx4="http://schemas.microsoft.com/office/drawing/2016/5/10/chartex" xmlns:cx5="http://schemas.microsoft.com/office/drawing/2016/5/11/chartex" xmlns:cx6="http://schemas.microsoft.com/office/drawing/2016/5/12/chartex" xmlns:cx7="http://schemas.microsoft.com/office/drawing/2016/5/13/chartex" xmlns:cx8="http://schemas.microsoft.com/office/drawing/2016/5/14/chartex" xmlns:mc="http://schemas.openxmlformats.org/markup-compatibility/2006" xmlns:aink="http://schemas.microsoft.com/office/drawing/2016/ink" xmlns:am3d="http://schemas.microsoft.com/office/drawing/2017/model3d" xmlns:o="urn:schemas-microsoft-com:office:office" xmlns:oel="http://schemas.microsoft.com/office/2019/extlst" xmlns:r="http://schemas.openxmlformats.org/officeDocument/2006/relationships" xmlns:m="http://schemas.openxmlformats.org/officeDocument/2006/math" xmlns:v="urn:schemas-microsoft-com:vml" xmlns:wp14="http://schemas.microsoft.com/office/word/2010/wordprocessingDrawing" xmlns:wp="http://schemas.openxmlformats.org/drawingml/2006/wordprocessingDrawing" xmlns:w10="urn:schemas-microsoft-com:office:word" xmlns:w="http://schemas.openxmlformats.org/wordprocessingml/2006/main" xmlns:w14="http://schemas.microsoft.com/office/word/2010/wordml" xmlns:w15="http://schemas.microsoft.com/office/word/2012/wordml" xmlns:w16cex="http://schemas.microsoft.com/office/word/2018/wordml/cex" xmlns:w16cid="http://schemas.microsoft.com/office/word/2016/wordml/cid" xmlns:w16="http://schemas.microsoft.com/office/word/2018/wordml" xmlns:w16sdtdh="http://schemas.microsoft.com/office/word/2020/wordml/sdtdatahash" xmlns:w16se="http://schemas.microsoft.com/office/word/2015/wordml/symex" xmlns:wpg="http://schemas.microsoft.com/office/word/2010/wordprocessingGroup" xmlns:wpi="http://schemas.microsoft.com/office/word/2010/wordprocessingInk" xmlns:wne="http://schemas.microsoft.com/office/word/2006/wordml" xmlns:wps="http://schemas.microsoft.com/office/word/2010/wordprocessingShape" mc:Ignorable="w14 w15 w16se w16cid w16 w16cex w16sdtdh wp14">
   <w:endnote w:type="separator" w:id="-1">
     <w:p>
       <w:r>
@@ -985,7 +1252,7 @@
 </file>
 
 <file path=word/footnotes.xml><?xml version="1.0" encoding="utf-8"?>
-<w:footnotes xmlns:wpc="http://schemas.microsoft.com/office/word/2010/wordprocessingCanvas" xmlns:cx="http://schemas.microsoft.com/office/drawing/2014/chartex" xmlns:cx1="http://schemas.microsoft.com/office/drawing/2015/9/8/chartex" xmlns:cx2="http://schemas.microsoft.com/office/drawing/2015/10/21/chartex" xmlns:cx3="http://schemas.microsoft.com/office/drawing/2016/5/9/chartex" xmlns:cx4="http://schemas.microsoft.com/office/drawing/2016/5/10/chartex" xmlns:cx5="http://schemas.microsoft.com/office/drawing/2016/5/11/chartex" xmlns:cx6="http://schemas.microsoft.com/office/drawing/2016/5/12/chartex" xmlns:cx7="http://schemas.microsoft.com/office/drawing/2016/5/13/chartex" xmlns:cx8="http://schemas.microsoft.com/office/drawing/2016/5/14/chartex" xmlns:mc="http://schemas.openxmlformats.org/markup-compatibility/2006" xmlns:aink="http://schemas.microsoft.com/office/drawing/2016/ink" xmlns:am3d="http://schemas.microsoft.com/office/drawing/2017/model3d" xmlns:o="urn:schemas-microsoft-com:office:office" xmlns:r="http://schemas.openxmlformats.org/officeDocument/2006/relationships" xmlns:m="http://schemas.openxmlformats.org/officeDocument/2006/math" xmlns:v="urn:schemas-microsoft-com:vml" xmlns:wp14="http://schemas.microsoft.com/office/word/2010/wordprocessingDrawing" xmlns:wp="http://schemas.openxmlformats.org/drawingml/2006/wordprocessingDrawing" xmlns:w10="urn:schemas-microsoft-com:office:word" xmlns:w="http://schemas.openxmlformats.org/wordprocessingml/2006/main" xmlns:w14="http://schemas.microsoft.com/office/word/2010/wordml" xmlns:w15="http://schemas.microsoft.com/office/word/2012/wordml" xmlns:w16cex="http://schemas.microsoft.com/office/word/2018/wordml/cex" xmlns:w16cid="http://schemas.microsoft.com/office/word/2016/wordml/cid" xmlns:w16="http://schemas.microsoft.com/office/word/2018/wordml" xmlns:w16sdtdh="http://schemas.microsoft.com/office/word/2020/wordml/sdtdatahash" xmlns:w16se="http://schemas.microsoft.com/office/word/2015/wordml/symex" xmlns:wpg="http://schemas.microsoft.com/office/word/2010/wordprocessingGroup" xmlns:wpi="http://schemas.microsoft.com/office/word/2010/wordprocessingInk" xmlns:wne="http://schemas.microsoft.com/office/word/2006/wordml" xmlns:wps="http://schemas.microsoft.com/office/word/2010/wordprocessingShape" mc:Ignorable="w14 w15 w16se w16cid w16 w16cex w16sdtdh wp14">
+<w:footnotes xmlns:wpc="http://schemas.microsoft.com/office/word/2010/wordprocessingCanvas" xmlns:cx="http://schemas.microsoft.com/office/drawing/2014/chartex" xmlns:cx1="http://schemas.microsoft.com/office/drawing/2015/9/8/chartex" xmlns:cx2="http://schemas.microsoft.com/office/drawing/2015/10/21/chartex" xmlns:cx3="http://schemas.microsoft.com/office/drawing/2016/5/9/chartex" xmlns:cx4="http://schemas.microsoft.com/office/drawing/2016/5/10/chartex" xmlns:cx5="http://schemas.microsoft.com/office/drawing/2016/5/11/chartex" xmlns:cx6="http://schemas.microsoft.com/office/drawing/2016/5/12/chartex" xmlns:cx7="http://schemas.microsoft.com/office/drawing/2016/5/13/chartex" xmlns:cx8="http://schemas.microsoft.com/office/drawing/2016/5/14/chartex" xmlns:mc="http://schemas.openxmlformats.org/markup-compatibility/2006" xmlns:aink="http://schemas.microsoft.com/office/drawing/2016/ink" xmlns:am3d="http://schemas.microsoft.com/office/drawing/2017/model3d" xmlns:o="urn:schemas-microsoft-com:office:office" xmlns:oel="http://schemas.microsoft.com/office/2019/extlst" xmlns:r="http://schemas.openxmlformats.org/officeDocument/2006/relationships" xmlns:m="http://schemas.openxmlformats.org/officeDocument/2006/math" xmlns:v="urn:schemas-microsoft-com:vml" xmlns:wp14="http://schemas.microsoft.com/office/word/2010/wordprocessingDrawing" xmlns:wp="http://schemas.openxmlformats.org/drawingml/2006/wordprocessingDrawing" xmlns:w10="urn:schemas-microsoft-com:office:word" xmlns:w="http://schemas.openxmlformats.org/wordprocessingml/2006/main" xmlns:w14="http://schemas.microsoft.com/office/word/2010/wordml" xmlns:w15="http://schemas.microsoft.com/office/word/2012/wordml" xmlns:w16cex="http://schemas.microsoft.com/office/word/2018/wordml/cex" xmlns:w16cid="http://schemas.microsoft.com/office/word/2016/wordml/cid" xmlns:w16="http://schemas.microsoft.com/office/word/2018/wordml" xmlns:w16sdtdh="http://schemas.microsoft.com/office/word/2020/wordml/sdtdatahash" xmlns:w16se="http://schemas.microsoft.com/office/word/2015/wordml/symex" xmlns:wpg="http://schemas.microsoft.com/office/word/2010/wordprocessingGroup" xmlns:wpi="http://schemas.microsoft.com/office/word/2010/wordprocessingInk" xmlns:wne="http://schemas.microsoft.com/office/word/2006/wordml" xmlns:wps="http://schemas.microsoft.com/office/word/2010/wordprocessingShape" mc:Ignorable="w14 w15 w16se w16cid w16 w16cex w16sdtdh wp14">
   <w:footnote w:type="separator" w:id="-1">
     <w:p>
       <w:r>
@@ -1004,7 +1271,7 @@
 </file>
 
 <file path=word/header1.xml><?xml version="1.0" encoding="utf-8"?>
-<w:hdr xmlns:wpc="http://schemas.microsoft.com/office/word/2010/wordprocessingCanvas" xmlns:cx="http://schemas.microsoft.com/office/drawing/2014/chartex" xmlns:cx1="http://schemas.microsoft.com/office/drawing/2015/9/8/chartex" xmlns:cx2="http://schemas.microsoft.com/office/drawing/2015/10/21/chartex" xmlns:cx3="http://schemas.microsoft.com/office/drawing/2016/5/9/chartex" xmlns:cx4="http://schemas.microsoft.com/office/drawing/2016/5/10/chartex" xmlns:cx5="http://schemas.microsoft.com/office/drawing/2016/5/11/chartex" xmlns:cx6="http://schemas.microsoft.com/office/drawing/2016/5/12/chartex" xmlns:cx7="http://schemas.microsoft.com/office/drawing/2016/5/13/chartex" xmlns:cx8="http://schemas.microsoft.com/office/drawing/2016/5/14/chartex" xmlns:mc="http://schemas.openxmlformats.org/markup-compatibility/2006" xmlns:aink="http://schemas.microsoft.com/office/drawing/2016/ink" xmlns:am3d="http://schemas.microsoft.com/office/drawing/2017/model3d" xmlns:o="urn:schemas-microsoft-com:office:office" xmlns:r="http://schemas.openxmlformats.org/officeDocument/2006/relationships" xmlns:m="http://schemas.openxmlformats.org/officeDocument/2006/math" xmlns:v="urn:schemas-microsoft-com:vml" xmlns:wp14="http://schemas.microsoft.com/office/word/2010/wordprocessingDrawing" xmlns:wp="http://schemas.openxmlformats.org/drawingml/2006/wordprocessingDrawing" xmlns:w10="urn:schemas-microsoft-com:office:word" xmlns:w="http://schemas.openxmlformats.org/wordprocessingml/2006/main" xmlns:w14="http://schemas.microsoft.com/office/word/2010/wordml" xmlns:w15="http://schemas.microsoft.com/office/word/2012/wordml" xmlns:w16cex="http://schemas.microsoft.com/office/word/2018/wordml/cex" xmlns:w16cid="http://schemas.microsoft.com/office/word/2016/wordml/cid" xmlns:w16="http://schemas.microsoft.com/office/word/2018/wordml" xmlns:w16sdtdh="http://schemas.microsoft.com/office/word/2020/wordml/sdtdatahash" xmlns:w16se="http://schemas.microsoft.com/office/word/2015/wordml/symex" xmlns:wpg="http://schemas.microsoft.com/office/word/2010/wordprocessingGroup" xmlns:wpi="http://schemas.microsoft.com/office/word/2010/wordprocessingInk" xmlns:wne="http://schemas.microsoft.com/office/word/2006/wordml" xmlns:wps="http://schemas.microsoft.com/office/word/2010/wordprocessingShape" mc:Ignorable="w14 w15 w16se w16cid w16 w16cex w16sdtdh wp14">
+<w:hdr xmlns:wpc="http://schemas.microsoft.com/office/word/2010/wordprocessingCanvas" xmlns:cx="http://schemas.microsoft.com/office/drawing/2014/chartex" xmlns:cx1="http://schemas.microsoft.com/office/drawing/2015/9/8/chartex" xmlns:cx2="http://schemas.microsoft.com/office/drawing/2015/10/21/chartex" xmlns:cx3="http://schemas.microsoft.com/office/drawing/2016/5/9/chartex" xmlns:cx4="http://schemas.microsoft.com/office/drawing/2016/5/10/chartex" xmlns:cx5="http://schemas.microsoft.com/office/drawing/2016/5/11/chartex" xmlns:cx6="http://schemas.microsoft.com/office/drawing/2016/5/12/chartex" xmlns:cx7="http://schemas.microsoft.com/office/drawing/2016/5/13/chartex" xmlns:cx8="http://schemas.microsoft.com/office/drawing/2016/5/14/chartex" xmlns:mc="http://schemas.openxmlformats.org/markup-compatibility/2006" xmlns:aink="http://schemas.microsoft.com/office/drawing/2016/ink" xmlns:am3d="http://schemas.microsoft.com/office/drawing/2017/model3d" xmlns:o="urn:schemas-microsoft-com:office:office" xmlns:oel="http://schemas.microsoft.com/office/2019/extlst" xmlns:r="http://schemas.openxmlformats.org/officeDocument/2006/relationships" xmlns:m="http://schemas.openxmlformats.org/officeDocument/2006/math" xmlns:v="urn:schemas-microsoft-com:vml" xmlns:wp14="http://schemas.microsoft.com/office/word/2010/wordprocessingDrawing" xmlns:wp="http://schemas.openxmlformats.org/drawingml/2006/wordprocessingDrawing" xmlns:w10="urn:schemas-microsoft-com:office:word" xmlns:w="http://schemas.openxmlformats.org/wordprocessingml/2006/main" xmlns:w14="http://schemas.microsoft.com/office/word/2010/wordml" xmlns:w15="http://schemas.microsoft.com/office/word/2012/wordml" xmlns:w16cex="http://schemas.microsoft.com/office/word/2018/wordml/cex" xmlns:w16cid="http://schemas.microsoft.com/office/word/2016/wordml/cid" xmlns:w16="http://schemas.microsoft.com/office/word/2018/wordml" xmlns:w16sdtdh="http://schemas.microsoft.com/office/word/2020/wordml/sdtdatahash" xmlns:w16se="http://schemas.microsoft.com/office/word/2015/wordml/symex" xmlns:wpg="http://schemas.microsoft.com/office/word/2010/wordprocessingGroup" xmlns:wpi="http://schemas.microsoft.com/office/word/2010/wordprocessingInk" xmlns:wne="http://schemas.microsoft.com/office/word/2006/wordml" xmlns:wps="http://schemas.microsoft.com/office/word/2010/wordprocessingShape" mc:Ignorable="w14 w15 w16se w16cid w16 w16cex w16sdtdh wp14">
   <w:p>
     <w:pPr>
       <w:pStyle w:val="Header"/>
@@ -1017,11 +1284,11 @@
 </file>
 
 <file path=word/numbering.xml><?xml version="1.0" encoding="utf-8"?>
-<w:numbering xmlns:wpc="http://schemas.microsoft.com/office/word/2010/wordprocessingCanvas" xmlns:cx="http://schemas.microsoft.com/office/drawing/2014/chartex" xmlns:cx1="http://schemas.microsoft.com/office/drawing/2015/9/8/chartex" xmlns:cx2="http://schemas.microsoft.com/office/drawing/2015/10/21/chartex" xmlns:cx3="http://schemas.microsoft.com/office/drawing/2016/5/9/chartex" xmlns:cx4="http://schemas.microsoft.com/office/drawing/2016/5/10/chartex" xmlns:cx5="http://schemas.microsoft.com/office/drawing/2016/5/11/chartex" xmlns:cx6="http://schemas.microsoft.com/office/drawing/2016/5/12/chartex" xmlns:cx7="http://schemas.microsoft.com/office/drawing/2016/5/13/chartex" xmlns:cx8="http://schemas.microsoft.com/office/drawing/2016/5/14/chartex" xmlns:mc="http://schemas.openxmlformats.org/markup-compatibility/2006" xmlns:aink="http://schemas.microsoft.com/office/drawing/2016/ink" xmlns:am3d="http://schemas.microsoft.com/office/drawing/2017/model3d" xmlns:o="urn:schemas-microsoft-com:office:office" xmlns:r="http://schemas.openxmlformats.org/officeDocument/2006/relationships" xmlns:m="http://schemas.openxmlformats.org/officeDocument/2006/math" xmlns:v="urn:schemas-microsoft-com:vml" xmlns:wp14="http://schemas.microsoft.com/office/word/2010/wordprocessingDrawing" xmlns:wp="http://schemas.openxmlformats.org/drawingml/2006/wordprocessingDrawing" xmlns:w10="urn:schemas-microsoft-com:office:word" xmlns:w="http://schemas.openxmlformats.org/wordprocessingml/2006/main" xmlns:w14="http://schemas.microsoft.com/office/word/2010/wordml" xmlns:w15="http://schemas.microsoft.com/office/word/2012/wordml" xmlns:w16cex="http://schemas.microsoft.com/office/word/2018/wordml/cex" xmlns:w16cid="http://schemas.microsoft.com/office/word/2016/wordml/cid" xmlns:w16="http://schemas.microsoft.com/office/word/2018/wordml" xmlns:w16sdtdh="http://schemas.microsoft.com/office/word/2020/wordml/sdtdatahash" xmlns:w16se="http://schemas.microsoft.com/office/word/2015/wordml/symex" xmlns:wpg="http://schemas.microsoft.com/office/word/2010/wordprocessingGroup" xmlns:wpi="http://schemas.microsoft.com/office/word/2010/wordprocessingInk" xmlns:wne="http://schemas.microsoft.com/office/word/2006/wordml" xmlns:wps="http://schemas.microsoft.com/office/word/2010/wordprocessingShape" mc:Ignorable="w14 w15 w16se w16cid w16 w16cex w16sdtdh wp14">
+<w:numbering xmlns:wpc="http://schemas.microsoft.com/office/word/2010/wordprocessingCanvas" xmlns:cx="http://schemas.microsoft.com/office/drawing/2014/chartex" xmlns:cx1="http://schemas.microsoft.com/office/drawing/2015/9/8/chartex" xmlns:cx2="http://schemas.microsoft.com/office/drawing/2015/10/21/chartex" xmlns:cx3="http://schemas.microsoft.com/office/drawing/2016/5/9/chartex" xmlns:cx4="http://schemas.microsoft.com/office/drawing/2016/5/10/chartex" xmlns:cx5="http://schemas.microsoft.com/office/drawing/2016/5/11/chartex" xmlns:cx6="http://schemas.microsoft.com/office/drawing/2016/5/12/chartex" xmlns:cx7="http://schemas.microsoft.com/office/drawing/2016/5/13/chartex" xmlns:cx8="http://schemas.microsoft.com/office/drawing/2016/5/14/chartex" xmlns:mc="http://schemas.openxmlformats.org/markup-compatibility/2006" xmlns:aink="http://schemas.microsoft.com/office/drawing/2016/ink" xmlns:am3d="http://schemas.microsoft.com/office/drawing/2017/model3d" xmlns:o="urn:schemas-microsoft-com:office:office" xmlns:oel="http://schemas.microsoft.com/office/2019/extlst" xmlns:r="http://schemas.openxmlformats.org/officeDocument/2006/relationships" xmlns:m="http://schemas.openxmlformats.org/officeDocument/2006/math" xmlns:v="urn:schemas-microsoft-com:vml" xmlns:wp14="http://schemas.microsoft.com/office/word/2010/wordprocessingDrawing" xmlns:wp="http://schemas.openxmlformats.org/drawingml/2006/wordprocessingDrawing" xmlns:w10="urn:schemas-microsoft-com:office:word" xmlns:w="http://schemas.openxmlformats.org/wordprocessingml/2006/main" xmlns:w14="http://schemas.microsoft.com/office/word/2010/wordml" xmlns:w15="http://schemas.microsoft.com/office/word/2012/wordml" xmlns:w16cex="http://schemas.microsoft.com/office/word/2018/wordml/cex" xmlns:w16cid="http://schemas.microsoft.com/office/word/2016/wordml/cid" xmlns:w16="http://schemas.microsoft.com/office/word/2018/wordml" xmlns:w16sdtdh="http://schemas.microsoft.com/office/word/2020/wordml/sdtdatahash" xmlns:w16se="http://schemas.microsoft.com/office/word/2015/wordml/symex" xmlns:wpg="http://schemas.microsoft.com/office/word/2010/wordprocessingGroup" xmlns:wpi="http://schemas.microsoft.com/office/word/2010/wordprocessingInk" xmlns:wne="http://schemas.microsoft.com/office/word/2006/wordml" xmlns:wps="http://schemas.microsoft.com/office/word/2010/wordprocessingShape" mc:Ignorable="w14 w15 w16se w16cid w16 w16cex w16sdtdh wp14">
   <w:abstractNum w:abstractNumId="0" w15:restartNumberingAfterBreak="0">
-    <w:nsid w:val="7C936CC6"/>
+    <w:nsid w:val="074F0D74"/>
     <w:multiLevelType w:val="hybridMultilevel"/>
-    <w:tmpl w:val="ADC4C566"/>
+    <w:tmpl w:val="C7B4BA6E"/>
     <w:lvl w:ilvl="0" w:tplc="0409000F">
       <w:start w:val="1"/>
       <w:numFmt w:val="decimal"/>
@@ -1107,7 +1374,99 @@
       </w:pPr>
     </w:lvl>
   </w:abstractNum>
-  <w:num w:numId="1">
+  <w:abstractNum w:abstractNumId="1" w15:restartNumberingAfterBreak="0">
+    <w:nsid w:val="7C936CC6"/>
+    <w:multiLevelType w:val="hybridMultilevel"/>
+    <w:tmpl w:val="ADC4C566"/>
+    <w:lvl w:ilvl="0" w:tplc="0409000F">
+      <w:start w:val="1"/>
+      <w:numFmt w:val="decimal"/>
+      <w:lvlText w:val="%1."/>
+      <w:lvlJc w:val="left"/>
+      <w:pPr>
+        <w:ind w:left="720" w:hanging="360"/>
+      </w:pPr>
+      <w:rPr>
+        <w:rFonts w:hint="default"/>
+      </w:rPr>
+    </w:lvl>
+    <w:lvl w:ilvl="1" w:tplc="04090019" w:tentative="1">
+      <w:start w:val="1"/>
+      <w:numFmt w:val="lowerLetter"/>
+      <w:lvlText w:val="%2."/>
+      <w:lvlJc w:val="left"/>
+      <w:pPr>
+        <w:ind w:left="1440" w:hanging="360"/>
+      </w:pPr>
+    </w:lvl>
+    <w:lvl w:ilvl="2" w:tplc="0409001B" w:tentative="1">
+      <w:start w:val="1"/>
+      <w:numFmt w:val="lowerRoman"/>
+      <w:lvlText w:val="%3."/>
+      <w:lvlJc w:val="right"/>
+      <w:pPr>
+        <w:ind w:left="2160" w:hanging="180"/>
+      </w:pPr>
+    </w:lvl>
+    <w:lvl w:ilvl="3" w:tplc="0409000F" w:tentative="1">
+      <w:start w:val="1"/>
+      <w:numFmt w:val="decimal"/>
+      <w:lvlText w:val="%4."/>
+      <w:lvlJc w:val="left"/>
+      <w:pPr>
+        <w:ind w:left="2880" w:hanging="360"/>
+      </w:pPr>
+    </w:lvl>
+    <w:lvl w:ilvl="4" w:tplc="04090019" w:tentative="1">
+      <w:start w:val="1"/>
+      <w:numFmt w:val="lowerLetter"/>
+      <w:lvlText w:val="%5."/>
+      <w:lvlJc w:val="left"/>
+      <w:pPr>
+        <w:ind w:left="3600" w:hanging="360"/>
+      </w:pPr>
+    </w:lvl>
+    <w:lvl w:ilvl="5" w:tplc="0409001B" w:tentative="1">
+      <w:start w:val="1"/>
+      <w:numFmt w:val="lowerRoman"/>
+      <w:lvlText w:val="%6."/>
+      <w:lvlJc w:val="right"/>
+      <w:pPr>
+        <w:ind w:left="4320" w:hanging="180"/>
+      </w:pPr>
+    </w:lvl>
+    <w:lvl w:ilvl="6" w:tplc="0409000F" w:tentative="1">
+      <w:start w:val="1"/>
+      <w:numFmt w:val="decimal"/>
+      <w:lvlText w:val="%7."/>
+      <w:lvlJc w:val="left"/>
+      <w:pPr>
+        <w:ind w:left="5040" w:hanging="360"/>
+      </w:pPr>
+    </w:lvl>
+    <w:lvl w:ilvl="7" w:tplc="04090019" w:tentative="1">
+      <w:start w:val="1"/>
+      <w:numFmt w:val="lowerLetter"/>
+      <w:lvlText w:val="%8."/>
+      <w:lvlJc w:val="left"/>
+      <w:pPr>
+        <w:ind w:left="5760" w:hanging="360"/>
+      </w:pPr>
+    </w:lvl>
+    <w:lvl w:ilvl="8" w:tplc="0409001B" w:tentative="1">
+      <w:start w:val="1"/>
+      <w:numFmt w:val="lowerRoman"/>
+      <w:lvlText w:val="%9."/>
+      <w:lvlJc w:val="right"/>
+      <w:pPr>
+        <w:ind w:left="6480" w:hanging="180"/>
+      </w:pPr>
+    </w:lvl>
+  </w:abstractNum>
+  <w:num w:numId="1" w16cid:durableId="1689018799">
+    <w:abstractNumId w:val="1"/>
+  </w:num>
+  <w:num w:numId="2" w16cid:durableId="873692844">
     <w:abstractNumId w:val="0"/>
   </w:num>
 </w:numbering>

</xml_diff>

<commit_message>
Worksheet clarifications after class
</commit_message>
<xml_diff>
--- a/content/units/07embedding/embedding_worksheet.docx
+++ b/content/units/07embedding/embedding_worksheet.docx
@@ -945,6 +945,19 @@
       <w:r>
         <w:t xml:space="preserve"> But we can see how we can learn embeddings with gradient descent.</w:t>
       </w:r>
+      <w:r>
+        <w:t xml:space="preserve"> See </w:t>
+      </w:r>
+      <w:r>
+        <w:rPr>
+          <w:i/>
+          <w:iCs/>
+        </w:rPr>
+        <w:t>tips</w:t>
+      </w:r>
+      <w:r>
+        <w:t xml:space="preserve"> at the end.</w:t>
+      </w:r>
     </w:p>
     <w:p/>
     <w:p>
@@ -971,7 +984,7 @@
       </w:tblPr>
       <w:tblGrid>
         <w:gridCol w:w="1300"/>
-        <w:gridCol w:w="531"/>
+        <w:gridCol w:w="765"/>
       </w:tblGrid>
       <w:tr>
         <w:trPr>
@@ -991,10 +1004,14 @@
         </w:tc>
         <w:tc>
           <w:tcPr>
-            <w:tcW w:w="531" w:type="dxa"/>
-            <w:noWrap/>
-          </w:tcPr>
-          <w:p/>
+            <w:tcW w:w="765" w:type="dxa"/>
+            <w:noWrap/>
+          </w:tcPr>
+          <w:p>
+            <w:r>
+              <w:t>-1.0</w:t>
+            </w:r>
+          </w:p>
         </w:tc>
       </w:tr>
       <w:tr>
@@ -1015,10 +1032,14 @@
         </w:tc>
         <w:tc>
           <w:tcPr>
-            <w:tcW w:w="531" w:type="dxa"/>
-            <w:noWrap/>
-          </w:tcPr>
-          <w:p/>
+            <w:tcW w:w="765" w:type="dxa"/>
+            <w:noWrap/>
+          </w:tcPr>
+          <w:p>
+            <w:r>
+              <w:t>1.0</w:t>
+            </w:r>
+          </w:p>
         </w:tc>
       </w:tr>
     </w:tbl>
@@ -1036,7 +1057,7 @@
       </w:tblPr>
       <w:tblGrid>
         <w:gridCol w:w="1300"/>
-        <w:gridCol w:w="531"/>
+        <w:gridCol w:w="1575"/>
       </w:tblGrid>
       <w:tr>
         <w:trPr>
@@ -1056,7 +1077,7 @@
         </w:tc>
         <w:tc>
           <w:tcPr>
-            <w:tcW w:w="531" w:type="dxa"/>
+            <w:tcW w:w="1575" w:type="dxa"/>
             <w:noWrap/>
           </w:tcPr>
           <w:p/>
@@ -1080,7 +1101,7 @@
         </w:tc>
         <w:tc>
           <w:tcPr>
-            <w:tcW w:w="531" w:type="dxa"/>
+            <w:tcW w:w="1575" w:type="dxa"/>
             <w:noWrap/>
           </w:tcPr>
           <w:p/>
@@ -1104,7 +1125,7 @@
         </w:tc>
         <w:tc>
           <w:tcPr>
-            <w:tcW w:w="531" w:type="dxa"/>
+            <w:tcW w:w="1575" w:type="dxa"/>
             <w:noWrap/>
           </w:tcPr>
           <w:p/>
@@ -1131,7 +1152,13 @@
         </w:numPr>
       </w:pPr>
       <w:r>
-        <w:t>Pencil in 1.0 and -1.0 for the two users and all zeros for the movies. We’ll try to learn the movie embeddings by gradient descent. (In a real situation we’d initialize both matrices randomly, but this will keep it simple enough to do by hand.)</w:t>
+        <w:t xml:space="preserve">Pencil in </w:t>
+      </w:r>
+      <w:r>
+        <w:t>-</w:t>
+      </w:r>
+      <w:r>
+        <w:t>1.0 and 1.0 for the two users and all zeros for the movies. We’ll try to learn the movie embeddings by gradient descent. (In a real situation we’d initialize both matrices randomly, but this will keep it simple enough to do by hand.)</w:t>
       </w:r>
     </w:p>
     <w:p>
@@ -1184,7 +1211,16 @@
         <w:t>gradient</w:t>
       </w:r>
       <w:r>
-        <w:t xml:space="preserve"> of the loss with respect to the movie-1 embedding.</w:t>
+        <w:t xml:space="preserve"> of the loss with respect to the movie-1 embedding</w:t>
+      </w:r>
+      <w:r>
+        <w:t xml:space="preserve"> (m1)</w:t>
+      </w:r>
+      <w:r>
+        <w:t>.</w:t>
+      </w:r>
+      <w:r>
+        <w:t xml:space="preserve"> </w:t>
       </w:r>
     </w:p>
     <w:p>
@@ -1218,6 +1254,115 @@
       </w:pPr>
       <w:r>
         <w:t xml:space="preserve">Compute the loss again using the updated embedding. Make sure it went down. </w:t>
+      </w:r>
+    </w:p>
+    <w:p/>
+    <w:p>
+      <w:r>
+        <w:rPr>
+          <w:i/>
+          <w:iCs/>
+        </w:rPr>
+        <w:t>Tips</w:t>
+      </w:r>
+      <w:r>
+        <w:t xml:space="preserve">: </w:t>
+      </w:r>
+      <w:r>
+        <w:t>Computing</w:t>
+      </w:r>
+      <w:r>
+        <w:t xml:space="preserve"> the gradient may seem tricky. But this problem is set up so that it is easy. Suggested approach:</w:t>
+      </w:r>
+    </w:p>
+    <w:p>
+      <w:pPr>
+        <w:pStyle w:val="ListParagraph"/>
+        <w:numPr>
+          <w:ilvl w:val="0"/>
+          <w:numId w:val="3"/>
+        </w:numPr>
+      </w:pPr>
+      <w:r>
+        <w:t xml:space="preserve">Compute pred = </w:t>
+      </w:r>
+      <w:proofErr w:type="gramStart"/>
+      <w:r>
+        <w:t>dot(</w:t>
+      </w:r>
+      <w:proofErr w:type="gramEnd"/>
+      <w:r>
+        <w:t>u1, m1). Notice that this has a particularly simple form in this case.</w:t>
+      </w:r>
+    </w:p>
+    <w:p>
+      <w:pPr>
+        <w:pStyle w:val="ListParagraph"/>
+        <w:numPr>
+          <w:ilvl w:val="0"/>
+          <w:numId w:val="3"/>
+        </w:numPr>
+      </w:pPr>
+      <w:r>
+        <w:t>Compute diff = target – pred</w:t>
+      </w:r>
+    </w:p>
+    <w:p>
+      <w:pPr>
+        <w:pStyle w:val="ListParagraph"/>
+        <w:numPr>
+          <w:ilvl w:val="0"/>
+          <w:numId w:val="3"/>
+        </w:numPr>
+      </w:pPr>
+      <w:r>
+        <w:t>Compute loss = diff^2</w:t>
+      </w:r>
+    </w:p>
+    <w:p>
+      <w:pPr>
+        <w:pStyle w:val="ListParagraph"/>
+        <w:numPr>
+          <w:ilvl w:val="0"/>
+          <w:numId w:val="3"/>
+        </w:numPr>
+      </w:pPr>
+      <w:r>
+        <w:t xml:space="preserve">Compute the gradient with respect to </w:t>
+      </w:r>
+      <w:r>
+        <w:rPr>
+          <w:i/>
+          <w:iCs/>
+        </w:rPr>
+        <w:t>diff</w:t>
+      </w:r>
+      <w:r>
+        <w:t>. Check it by thinking about what would happen to the loss if you wiggled the diff a bit.</w:t>
+      </w:r>
+    </w:p>
+    <w:p>
+      <w:pPr>
+        <w:pStyle w:val="ListParagraph"/>
+        <w:numPr>
+          <w:ilvl w:val="0"/>
+          <w:numId w:val="3"/>
+        </w:numPr>
+      </w:pPr>
+      <w:r>
+        <w:t>Use that to compute the gradient with respect to pred. Check again, the same way.</w:t>
+      </w:r>
+    </w:p>
+    <w:p>
+      <w:pPr>
+        <w:pStyle w:val="ListParagraph"/>
+        <w:numPr>
+          <w:ilvl w:val="0"/>
+          <w:numId w:val="3"/>
+        </w:numPr>
+      </w:pPr>
+      <w:r>
+        <w:t>Use that to compute the gradient with respect to m1. Check again.</w:t>
       </w:r>
     </w:p>
     <w:p/>
@@ -1375,6 +1520,95 @@
     </w:lvl>
   </w:abstractNum>
   <w:abstractNum w:abstractNumId="1" w15:restartNumberingAfterBreak="0">
+    <w:nsid w:val="1DD52F73"/>
+    <w:multiLevelType w:val="hybridMultilevel"/>
+    <w:tmpl w:val="4366ED70"/>
+    <w:lvl w:ilvl="0" w:tplc="0409000F">
+      <w:start w:val="1"/>
+      <w:numFmt w:val="decimal"/>
+      <w:lvlText w:val="%1."/>
+      <w:lvlJc w:val="left"/>
+      <w:pPr>
+        <w:ind w:left="720" w:hanging="360"/>
+      </w:pPr>
+      <w:rPr>
+        <w:rFonts w:hint="default"/>
+      </w:rPr>
+    </w:lvl>
+    <w:lvl w:ilvl="1" w:tplc="04090019" w:tentative="1">
+      <w:start w:val="1"/>
+      <w:numFmt w:val="lowerLetter"/>
+      <w:lvlText w:val="%2."/>
+      <w:lvlJc w:val="left"/>
+      <w:pPr>
+        <w:ind w:left="1440" w:hanging="360"/>
+      </w:pPr>
+    </w:lvl>
+    <w:lvl w:ilvl="2" w:tplc="0409001B" w:tentative="1">
+      <w:start w:val="1"/>
+      <w:numFmt w:val="lowerRoman"/>
+      <w:lvlText w:val="%3."/>
+      <w:lvlJc w:val="right"/>
+      <w:pPr>
+        <w:ind w:left="2160" w:hanging="180"/>
+      </w:pPr>
+    </w:lvl>
+    <w:lvl w:ilvl="3" w:tplc="0409000F" w:tentative="1">
+      <w:start w:val="1"/>
+      <w:numFmt w:val="decimal"/>
+      <w:lvlText w:val="%4."/>
+      <w:lvlJc w:val="left"/>
+      <w:pPr>
+        <w:ind w:left="2880" w:hanging="360"/>
+      </w:pPr>
+    </w:lvl>
+    <w:lvl w:ilvl="4" w:tplc="04090019" w:tentative="1">
+      <w:start w:val="1"/>
+      <w:numFmt w:val="lowerLetter"/>
+      <w:lvlText w:val="%5."/>
+      <w:lvlJc w:val="left"/>
+      <w:pPr>
+        <w:ind w:left="3600" w:hanging="360"/>
+      </w:pPr>
+    </w:lvl>
+    <w:lvl w:ilvl="5" w:tplc="0409001B" w:tentative="1">
+      <w:start w:val="1"/>
+      <w:numFmt w:val="lowerRoman"/>
+      <w:lvlText w:val="%6."/>
+      <w:lvlJc w:val="right"/>
+      <w:pPr>
+        <w:ind w:left="4320" w:hanging="180"/>
+      </w:pPr>
+    </w:lvl>
+    <w:lvl w:ilvl="6" w:tplc="0409000F" w:tentative="1">
+      <w:start w:val="1"/>
+      <w:numFmt w:val="decimal"/>
+      <w:lvlText w:val="%7."/>
+      <w:lvlJc w:val="left"/>
+      <w:pPr>
+        <w:ind w:left="5040" w:hanging="360"/>
+      </w:pPr>
+    </w:lvl>
+    <w:lvl w:ilvl="7" w:tplc="04090019" w:tentative="1">
+      <w:start w:val="1"/>
+      <w:numFmt w:val="lowerLetter"/>
+      <w:lvlText w:val="%8."/>
+      <w:lvlJc w:val="left"/>
+      <w:pPr>
+        <w:ind w:left="5760" w:hanging="360"/>
+      </w:pPr>
+    </w:lvl>
+    <w:lvl w:ilvl="8" w:tplc="0409001B" w:tentative="1">
+      <w:start w:val="1"/>
+      <w:numFmt w:val="lowerRoman"/>
+      <w:lvlText w:val="%9."/>
+      <w:lvlJc w:val="right"/>
+      <w:pPr>
+        <w:ind w:left="6480" w:hanging="180"/>
+      </w:pPr>
+    </w:lvl>
+  </w:abstractNum>
+  <w:abstractNum w:abstractNumId="2" w15:restartNumberingAfterBreak="0">
     <w:nsid w:val="7C936CC6"/>
     <w:multiLevelType w:val="hybridMultilevel"/>
     <w:tmpl w:val="ADC4C566"/>
@@ -1464,10 +1698,13 @@
     </w:lvl>
   </w:abstractNum>
   <w:num w:numId="1" w16cid:durableId="1689018799">
-    <w:abstractNumId w:val="1"/>
+    <w:abstractNumId w:val="2"/>
   </w:num>
   <w:num w:numId="2" w16cid:durableId="873692844">
     <w:abstractNumId w:val="0"/>
+  </w:num>
+  <w:num w:numId="3" w16cid:durableId="617222949">
+    <w:abstractNumId w:val="1"/>
   </w:num>
 </w:numbering>
 </file>

</xml_diff>